<commit_message>
added more to overview
</commit_message>
<xml_diff>
--- a/! External Files/script/overview.docx
+++ b/! External Files/script/overview.docx
@@ -46,7 +46,29 @@
         <w:t xml:space="preserve"> How he listens to someone else’s problems, and doesn’t talk much about his.</w:t>
       </w:r>
     </w:p>
-    <w:p/>
+    <w:p>
+      <w:r>
+        <w:t>Some information to play around with here.</w:t>
+      </w:r>
+      <w:r>
+        <w:br/>
+        <w:t>- Is the mother dead or alive?</w:t>
+      </w:r>
+      <w:r>
+        <w:br/>
+        <w:t>- Are these messages real</w:t>
+      </w:r>
+      <w:r>
+        <w:t>, or in his head</w:t>
+      </w:r>
+      <w:r>
+        <w:t>?</w:t>
+      </w:r>
+      <w:r>
+        <w:br/>
+        <w:t>- If the “in his mind” stuff is fake, what else is?</w:t>
+      </w:r>
+    </w:p>
     <w:p>
       <w:pPr>
         <w:pStyle w:val="Heading2"/>
@@ -164,6 +186,7 @@
         <w:pStyle w:val="Heading1"/>
       </w:pPr>
       <w:r>
+        <w:lastRenderedPageBreak/>
         <w:t xml:space="preserve">Scene </w:t>
       </w:r>
       <w:r>
@@ -192,7 +215,6 @@
         <w:pStyle w:val="Heading2"/>
       </w:pPr>
       <w:r>
-        <w:lastRenderedPageBreak/>
         <w:t>Scene 5</w:t>
       </w:r>
     </w:p>

</xml_diff>

<commit_message>
added changes to overview
</commit_message>
<xml_diff>
--- a/! External Files/script/overview.docx
+++ b/! External Files/script/overview.docx
@@ -157,6 +157,15 @@
       </w:r>
     </w:p>
     <w:p>
+      <w:r>
+        <w:t>This is important -&gt; “Whats your favourite place to eat?”</w:t>
+      </w:r>
+      <w:r>
+        <w:br/>
+        <w:t>“Mhh… Arrivederci Pizza is pretty good!”</w:t>
+      </w:r>
+    </w:p>
+    <w:p>
       <w:pPr>
         <w:pStyle w:val="Heading1"/>
       </w:pPr>
@@ -232,6 +241,53 @@
       </w:r>
       <w:r>
         <w:br/>
+      </w:r>
+    </w:p>
+    <w:p>
+      <w:pPr>
+        <w:pStyle w:val="Heading2"/>
+      </w:pPr>
+      <w:r>
+        <w:t>Scene 6</w:t>
+      </w:r>
+    </w:p>
+    <w:p>
+      <w:pPr>
+        <w:pBdr>
+          <w:bottom w:val="single" w:sz="6" w:space="1" w:color="auto"/>
+        </w:pBdr>
+      </w:pPr>
+      <w:r>
+        <w:t>“… Did you want to come with me to grab our dinner?”</w:t>
+      </w:r>
+      <w:r>
+        <w:br/>
+        <w:t>“…”</w:t>
+      </w:r>
+      <w:r>
+        <w:br/>
+        <w:t>“… It’s Arrivederci Pizza”</w:t>
+      </w:r>
+      <w:r>
+        <w:br/>
+        <w:t>“…”</w:t>
+      </w:r>
+      <w:r>
+        <w:t xml:space="preserve"> *cut to car ride*</w:t>
+      </w:r>
+    </w:p>
+    <w:p>
+      <w:r>
+        <w:t>“… Can we talk?”</w:t>
+      </w:r>
+    </w:p>
+    <w:p>
+      <w:r>
+        <w:t>(at this point in time, the audience should know the mother left the dad)</w:t>
+      </w:r>
+      <w:r>
+        <w:br/>
+        <w:t>“</w:t>
       </w:r>
     </w:p>
     <w:p/>

</xml_diff>